<commit_message>
set up latex for thesis template
</commit_message>
<xml_diff>
--- a/thesis/thesis.docx
+++ b/thesis/thesis.docx
@@ -32,10 +32,7 @@
         <w:pStyle w:val="FirstParagraph"/>
       </w:pPr>
       <w:r>
-        <w:rPr>
-          <w:rStyle w:val="VerbatimChar"/>
-        </w:rPr>
-        <w:t xml:space="preserve">{r child = "1_introduction.Rmd"}</w:t>
+        <w:t xml:space="preserve">hello world</w:t>
       </w:r>
     </w:p>
     <w:bookmarkEnd w:id="20"/>

</xml_diff>